<commit_message>
Clean up: refer to group as CS not CSS
CSS refers just to the annual symposium. General cleanup throughout docs
and code to replace CSS with CS, including in templates, so CSS is less
likely to creep back in.
</commit_message>
<xml_diff>
--- a/whitepapers/specification/Annotated-WhitePaper_CentralTendency-instructions.docx
+++ b/whitepapers/specification/Annotated-WhitePaper_CentralTendency-instructions.docx
@@ -100,8 +100,10 @@
         <w:t xml:space="preserve">conventions and specifications </w:t>
       </w:r>
       <w:r>
-        <w:t>that should apply to any CSS/</w:t>
-      </w:r>
+        <w:t xml:space="preserve">that should apply to any </w:t>
+      </w:r>
+      <w:bookmarkStart w:id="0" w:name="_GoBack"/>
+      <w:bookmarkEnd w:id="0"/>
       <w:proofErr w:type="spellStart"/>
       <w:r>
         <w:t>Ph</w:t>
@@ -111,7 +113,13 @@
       </w:r>
       <w:proofErr w:type="spellEnd"/>
       <w:r>
-        <w:t xml:space="preserve"> standard analysis or display. These should be included in a Working Group 5 "General conventions for standard analyses and displays" document.</w:t>
+        <w:t xml:space="preserve"> </w:t>
+      </w:r>
+      <w:r>
+        <w:t xml:space="preserve">CS </w:t>
+      </w:r>
+      <w:r>
+        <w:t>standard analysis or display. These should be included in a Working Group 5 "General conventions for standard analyses and displays" document.</w:t>
       </w:r>
     </w:p>
     <w:p>
@@ -184,8 +192,6 @@
       <w:r>
         <w:t>Qualification documents and processes should then rely on details highlighted in this annotated white paper.</w:t>
       </w:r>
-      <w:bookmarkStart w:id="0" w:name="_GoBack"/>
-      <w:bookmarkEnd w:id="0"/>
     </w:p>
     <w:sectPr>
       <w:pgSz w:w="11906" w:h="16838"/>

</xml_diff>